<commit_message>
revisions - SCO development protocol
</commit_message>
<xml_diff>
--- a/SCO material/SCO development protocol/SCO V1.1.0. development protocol.docx
+++ b/SCO material/SCO development protocol/SCO V1.1.0. development protocol.docx
@@ -375,67 +375,7 @@
           <w:lang w:eastAsia="it-IT"/>
           <w14:ligatures w14:val="none"/>
         </w:rPr>
-        <w:t xml:space="preserve">The </w:t>
-      </w:r>
-      <w:proofErr w:type="spellStart"/>
-      <w:r>
-        <w:rPr>
-          <w:rFonts w:ascii="Calibri" w:eastAsia="Times New Roman" w:hAnsi="Calibri" w:cs="Calibri"/>
-          <w:kern w:val="0"/>
-          <w:lang w:eastAsia="it-IT"/>
-          <w14:ligatures w14:val="none"/>
-        </w:rPr>
-        <w:t>complexity</w:t>
-      </w:r>
-      <w:proofErr w:type="spellEnd"/>
-      <w:r>
-        <w:rPr>
-          <w:rFonts w:ascii="Calibri" w:eastAsia="Times New Roman" w:hAnsi="Calibri" w:cs="Calibri"/>
-          <w:kern w:val="0"/>
-          <w:lang w:eastAsia="it-IT"/>
-          <w14:ligatures w14:val="none"/>
-        </w:rPr>
-        <w:t xml:space="preserve"> </w:t>
-      </w:r>
-      <w:proofErr w:type="spellStart"/>
-      <w:r>
-        <w:rPr>
-          <w:rFonts w:ascii="Calibri" w:eastAsia="Times New Roman" w:hAnsi="Calibri" w:cs="Calibri"/>
-          <w:kern w:val="0"/>
-          <w:lang w:eastAsia="it-IT"/>
-          <w14:ligatures w14:val="none"/>
-        </w:rPr>
-        <w:t>underlying</w:t>
-      </w:r>
-      <w:proofErr w:type="spellEnd"/>
-      <w:r>
-        <w:rPr>
-          <w:rFonts w:ascii="Calibri" w:eastAsia="Times New Roman" w:hAnsi="Calibri" w:cs="Calibri"/>
-          <w:kern w:val="0"/>
-          <w:lang w:eastAsia="it-IT"/>
-          <w14:ligatures w14:val="none"/>
-        </w:rPr>
-        <w:t xml:space="preserve"> </w:t>
-      </w:r>
-      <w:proofErr w:type="spellStart"/>
-      <w:r>
-        <w:rPr>
-          <w:rFonts w:ascii="Calibri" w:eastAsia="Times New Roman" w:hAnsi="Calibri" w:cs="Calibri"/>
-          <w:kern w:val="0"/>
-          <w:lang w:eastAsia="it-IT"/>
-          <w14:ligatures w14:val="none"/>
-        </w:rPr>
-        <w:t>sustainability</w:t>
-      </w:r>
-      <w:proofErr w:type="spellEnd"/>
-      <w:r>
-        <w:rPr>
-          <w:rFonts w:ascii="Calibri" w:eastAsia="Times New Roman" w:hAnsi="Calibri" w:cs="Calibri"/>
-          <w:kern w:val="0"/>
-          <w:lang w:eastAsia="it-IT"/>
-          <w14:ligatures w14:val="none"/>
-        </w:rPr>
-        <w:t>.</w:t>
+        <w:t>The complexity underlying sustainability.</w:t>
       </w:r>
     </w:p>
     <w:p>
@@ -447,7 +387,6 @@
           <w:lang w:val="en-US"/>
         </w:rPr>
       </w:pPr>
-      <w:proofErr w:type="gramStart"/>
       <w:r>
         <w:rPr>
           <w:rFonts w:ascii="Calibri" w:hAnsi="Calibri" w:cs="Calibri"/>
@@ -462,7 +401,6 @@
         </w:rPr>
         <w:t>Sustainability</w:t>
       </w:r>
-      <w:proofErr w:type="gramEnd"/>
       <w:r>
         <w:rPr>
           <w:rFonts w:ascii="Calibri" w:hAnsi="Calibri" w:cs="Calibri"/>
@@ -1402,25 +1340,7 @@
           <w:color w:val="000000" w:themeColor="text1"/>
           <w:lang w:val="en-US" w:eastAsia="it-IT"/>
         </w:rPr>
-        <w:t xml:space="preserve">CO-U aligns the SCO vocabulary with </w:t>
-      </w:r>
-      <w:proofErr w:type="spellStart"/>
-      <w:r>
-        <w:rPr>
-          <w:rFonts w:ascii="Calibri" w:hAnsi="Calibri" w:cs="Calibri"/>
-          <w:color w:val="000000" w:themeColor="text1"/>
-          <w:lang w:val="en-US" w:eastAsia="it-IT"/>
-        </w:rPr>
-        <w:t>gUFO</w:t>
-      </w:r>
-      <w:proofErr w:type="spellEnd"/>
-      <w:r>
-        <w:rPr>
-          <w:rFonts w:ascii="Calibri" w:hAnsi="Calibri" w:cs="Calibri"/>
-          <w:color w:val="000000" w:themeColor="text1"/>
-          <w:lang w:val="en-US" w:eastAsia="it-IT"/>
-        </w:rPr>
-        <w:t xml:space="preserve"> (</w:t>
+        <w:t>CO-U aligns the SCO vocabulary with gUFO (</w:t>
       </w:r>
       <w:hyperlink r:id="rId13" w:history="1">
         <w:r>
@@ -1456,23 +1376,7 @@
           <w:color w:val="000000" w:themeColor="text1"/>
           <w:lang w:val="en-GB" w:eastAsia="it-IT"/>
         </w:rPr>
-        <w:t xml:space="preserve">SCO V1.1.0 also </w:t>
-      </w:r>
-      <w:r>
-        <w:rPr>
-          <w:rFonts w:ascii="Calibri" w:hAnsi="Calibri" w:cs="Calibri"/>
-          <w:color w:val="000000" w:themeColor="text1"/>
-          <w:lang w:val="en-GB" w:eastAsia="it-IT"/>
-        </w:rPr>
-        <w:t>provides</w:t>
-      </w:r>
-      <w:r>
-        <w:rPr>
-          <w:rFonts w:ascii="Calibri" w:hAnsi="Calibri" w:cs="Calibri"/>
-          <w:color w:val="000000" w:themeColor="text1"/>
-          <w:lang w:val="en-GB" w:eastAsia="it-IT"/>
-        </w:rPr>
-        <w:t xml:space="preserve"> a </w:t>
+        <w:t>SCO V1.1.0 also provides a </w:t>
       </w:r>
       <w:hyperlink r:id="rId14" w:history="1">
         <w:r>
@@ -1848,27 +1752,39 @@
         </w:rPr>
         <w:t xml:space="preserve">revised </w:t>
       </w:r>
-      <w:r>
-        <w:rPr>
-          <w:rFonts w:ascii="Calibri" w:hAnsi="Calibri" w:cs="Calibri"/>
-          <w:lang w:val="en-US"/>
-        </w:rPr>
-        <w:t>SCO V1.0. IRI</w:t>
-      </w:r>
-      <w:r>
-        <w:rPr>
-          <w:rFonts w:ascii="Calibri" w:hAnsi="Calibri" w:cs="Calibri"/>
-          <w:lang w:val="en-US"/>
-        </w:rPr>
-        <w:t xml:space="preserve">s </w:t>
-      </w:r>
-      <w:proofErr w:type="gramStart"/>
-      <w:r>
-        <w:rPr>
-          <w:rFonts w:ascii="Calibri" w:hAnsi="Calibri" w:cs="Calibri"/>
-          <w:lang w:val="en-US"/>
-        </w:rPr>
-        <w:t xml:space="preserve">to </w:t>
+      <w:hyperlink r:id="rId22" w:history="1">
+        <w:r>
+          <w:rPr>
+            <w:rStyle w:val="Collegamentoipertestuale"/>
+            <w:rFonts w:ascii="Calibri" w:hAnsi="Calibri" w:cs="Calibri"/>
+            <w:color w:val="auto"/>
+            <w:lang w:val="en-US"/>
+          </w:rPr>
+          <w:t>SCO V1.0</w:t>
+        </w:r>
+        <w:r>
+          <w:rPr>
+            <w:rStyle w:val="Collegamentoipertestuale"/>
+            <w:rFonts w:ascii="Calibri" w:hAnsi="Calibri" w:cs="Calibri"/>
+            <w:color w:val="auto"/>
+            <w:lang w:val="en-US"/>
+          </w:rPr>
+          <w:t>.1</w:t>
+        </w:r>
+      </w:hyperlink>
+      <w:r>
+        <w:rPr>
+          <w:rFonts w:ascii="Calibri" w:hAnsi="Calibri" w:cs="Calibri"/>
+          <w:lang w:val="en-US"/>
+        </w:rPr>
+        <w:t xml:space="preserve"> IRI</w:t>
+      </w:r>
+      <w:r>
+        <w:rPr>
+          <w:rFonts w:ascii="Calibri" w:hAnsi="Calibri" w:cs="Calibri"/>
+          <w:lang w:val="en-US"/>
+        </w:rPr>
+        <w:t xml:space="preserve">s to </w:t>
       </w:r>
       <w:r>
         <w:rPr>
@@ -1877,7 +1793,6 @@
         </w:rPr>
         <w:t>correspond</w:t>
       </w:r>
-      <w:proofErr w:type="gramEnd"/>
       <w:r>
         <w:rPr>
           <w:rFonts w:ascii="Calibri" w:hAnsi="Calibri" w:cs="Calibri"/>
@@ -1924,7 +1839,7 @@
         </w:rPr>
         <w:t xml:space="preserve">ase see the </w:t>
       </w:r>
-      <w:hyperlink r:id="rId22" w:history="1">
+      <w:hyperlink r:id="rId23" w:history="1">
         <w:r>
           <w:rPr>
             <w:rStyle w:val="Collegamentoipertestuale"/>
@@ -2338,8 +2253,7 @@
         </w:rPr>
         <w:t xml:space="preserve">We imported </w:t>
       </w:r>
-      <w:hyperlink r:id="rId23" w:history="1">
-        <w:proofErr w:type="spellStart"/>
+      <w:hyperlink r:id="rId24" w:history="1">
         <w:r>
           <w:rPr>
             <w:rStyle w:val="Collegamentoipertestuale"/>
@@ -2349,7 +2263,6 @@
           </w:rPr>
           <w:t>gUFO.ttl</w:t>
         </w:r>
-        <w:proofErr w:type="spellEnd"/>
       </w:hyperlink>
       <w:r>
         <w:rPr>
@@ -2449,7 +2362,7 @@
         </w:rPr>
         <w:t xml:space="preserve"> from the </w:t>
       </w:r>
-      <w:hyperlink r:id="rId24" w:history="1">
+      <w:hyperlink r:id="rId25" w:history="1">
         <w:r>
           <w:rPr>
             <w:rStyle w:val="Collegamentoipertestuale"/>
@@ -2482,7 +2395,7 @@
         </w:rPr>
         <w:t xml:space="preserve">the </w:t>
       </w:r>
-      <w:hyperlink r:id="rId25" w:history="1">
+      <w:hyperlink r:id="rId26" w:history="1">
         <w:r>
           <w:rPr>
             <w:rStyle w:val="Collegamentoipertestuale"/>
@@ -2541,23 +2454,7 @@
           <w:rFonts w:ascii="Calibri" w:hAnsi="Calibri" w:cs="Calibri"/>
           <w:lang w:val="en-US"/>
         </w:rPr>
-        <w:t xml:space="preserve"> but </w:t>
-      </w:r>
-      <w:proofErr w:type="spellStart"/>
-      <w:r>
-        <w:rPr>
-          <w:rFonts w:ascii="Calibri" w:hAnsi="Calibri" w:cs="Calibri"/>
-          <w:lang w:val="en-US"/>
-        </w:rPr>
-        <w:t>gUFO</w:t>
-      </w:r>
-      <w:proofErr w:type="spellEnd"/>
-      <w:r>
-        <w:rPr>
-          <w:rFonts w:ascii="Calibri" w:hAnsi="Calibri" w:cs="Calibri"/>
-          <w:lang w:val="en-US"/>
-        </w:rPr>
-        <w:t xml:space="preserve"> does not provide </w:t>
+        <w:t xml:space="preserve"> but gUFO does not provide </w:t>
       </w:r>
       <w:r>
         <w:rPr>
@@ -2695,7 +2592,6 @@
         </w:rPr>
         <w:t xml:space="preserve">Subsequently, we constructed the SCO-U taxonomical hierarchy, extending </w:t>
       </w:r>
-      <w:proofErr w:type="spellStart"/>
       <w:r>
         <w:rPr>
           <w:rFonts w:ascii="Calibri" w:hAnsi="Calibri" w:cs="Calibri"/>
@@ -2703,7 +2599,7 @@
         </w:rPr>
         <w:t>g</w:t>
       </w:r>
-      <w:hyperlink r:id="rId26" w:history="1">
+      <w:hyperlink r:id="rId27" w:history="1">
         <w:r>
           <w:rPr>
             <w:rStyle w:val="Collegamentoipertestuale"/>
@@ -2713,7 +2609,6 @@
           </w:rPr>
           <w:t>UFO</w:t>
         </w:r>
-        <w:proofErr w:type="spellEnd"/>
       </w:hyperlink>
       <w:r>
         <w:rPr>
@@ -2759,7 +2654,7 @@
         </w:rPr>
         <w:t>listed in the “</w:t>
       </w:r>
-      <w:hyperlink r:id="rId27" w:history="1">
+      <w:hyperlink r:id="rId28" w:history="1">
         <w:r>
           <w:rPr>
             <w:rStyle w:val="Collegamentoipertestuale"/>
@@ -2785,48 +2680,14 @@
           <w:color w:val="000000" w:themeColor="text1"/>
           <w:lang w:val="en-US"/>
         </w:rPr>
-        <w:t xml:space="preserve"> We evaluated the SCO </w:t>
-      </w:r>
-      <w:proofErr w:type="spellStart"/>
-      <w:r>
-        <w:rPr>
-          <w:rFonts w:ascii="Calibri" w:hAnsi="Calibri" w:cs="Calibri"/>
-          <w:color w:val="000000" w:themeColor="text1"/>
-          <w:lang w:val="en-US"/>
-        </w:rPr>
-        <w:t>is_A</w:t>
-      </w:r>
-      <w:proofErr w:type="spellEnd"/>
-      <w:r>
-        <w:rPr>
-          <w:rFonts w:ascii="Calibri" w:hAnsi="Calibri" w:cs="Calibri"/>
-          <w:color w:val="000000" w:themeColor="text1"/>
-          <w:lang w:val="en-US"/>
-        </w:rPr>
-        <w:t xml:space="preserve"> (specialization) hierarchy extending BFO. W</w:t>
-      </w:r>
-      <w:r>
-        <w:rPr>
-          <w:rFonts w:ascii="Calibri" w:hAnsi="Calibri" w:cs="Calibri"/>
-          <w:lang w:val="en-US"/>
-        </w:rPr>
-        <w:t xml:space="preserve">e identified the adequate and most corresponding position for SCO classes within the </w:t>
-      </w:r>
-      <w:proofErr w:type="spellStart"/>
-      <w:r>
-        <w:rPr>
-          <w:rFonts w:ascii="Calibri" w:hAnsi="Calibri" w:cs="Calibri"/>
-          <w:lang w:val="en-US"/>
-        </w:rPr>
-        <w:t>gUFO</w:t>
-      </w:r>
-      <w:proofErr w:type="spellEnd"/>
-      <w:r>
-        <w:rPr>
-          <w:rFonts w:ascii="Calibri" w:hAnsi="Calibri" w:cs="Calibri"/>
-          <w:lang w:val="en-US"/>
-        </w:rPr>
-        <w:t xml:space="preserve"> “individual” class hierarchy</w:t>
+        <w:t xml:space="preserve"> We evaluated the SCO is_A (specialization) hierarchy extending BFO. W</w:t>
+      </w:r>
+      <w:r>
+        <w:rPr>
+          <w:rFonts w:ascii="Calibri" w:hAnsi="Calibri" w:cs="Calibri"/>
+          <w:lang w:val="en-US"/>
+        </w:rPr>
+        <w:t>e identified the adequate and most corresponding position for SCO classes within the gUFO “individual” class hierarchy</w:t>
       </w:r>
       <w:r>
         <w:rPr>
@@ -2878,7 +2739,7 @@
         </w:rPr>
         <w:t xml:space="preserve"> classes (</w:t>
       </w:r>
-      <w:hyperlink r:id="rId28" w:history="1">
+      <w:hyperlink r:id="rId29" w:history="1">
         <w:r>
           <w:rPr>
             <w:rStyle w:val="Collegamentoipertestuale"/>
@@ -2963,7 +2824,7 @@
         </w:rPr>
         <w:t>the BFO-compliant representation of SCO as a starting guiding point, and we referred to the publication listed in the “</w:t>
       </w:r>
-      <w:hyperlink r:id="rId29" w:history="1">
+      <w:hyperlink r:id="rId30" w:history="1">
         <w:r>
           <w:rPr>
             <w:rStyle w:val="Collegamentoipertestuale"/>
@@ -3001,23 +2862,7 @@
           <w:rFonts w:ascii="Calibri" w:hAnsi="Calibri" w:cs="Calibri"/>
           <w:lang w:val="en-US"/>
         </w:rPr>
-        <w:t xml:space="preserve">. When </w:t>
-      </w:r>
-      <w:proofErr w:type="spellStart"/>
-      <w:r>
-        <w:rPr>
-          <w:rFonts w:ascii="Calibri" w:hAnsi="Calibri" w:cs="Calibri"/>
-          <w:lang w:val="en-US"/>
-        </w:rPr>
-        <w:t>gUFO</w:t>
-      </w:r>
-      <w:proofErr w:type="spellEnd"/>
-      <w:r>
-        <w:rPr>
-          <w:rFonts w:ascii="Calibri" w:hAnsi="Calibri" w:cs="Calibri"/>
-          <w:lang w:val="en-US"/>
-        </w:rPr>
-        <w:t xml:space="preserve"> object properties were sufficient, we employed them. If the need arose, we created new object properties. Similarly, to ensure a satisfactory representation, we also need</w:t>
+        <w:t>. When gUFO object properties were sufficient, we employed them. If the need arose, we created new object properties. Similarly, to ensure a satisfactory representation, we also need</w:t>
       </w:r>
       <w:r>
         <w:rPr>
@@ -3110,21 +2955,12 @@
         </w:rPr>
         <w:t xml:space="preserve">classes specifying the </w:t>
       </w:r>
-      <w:proofErr w:type="spellStart"/>
-      <w:r>
-        <w:rPr>
-          <w:rFonts w:ascii="Calibri" w:hAnsi="Calibri" w:cs="Calibri"/>
-          <w:lang w:val="en-US"/>
-        </w:rPr>
-        <w:t>gUFO</w:t>
-      </w:r>
-      <w:proofErr w:type="spellEnd"/>
-      <w:r>
-        <w:rPr>
-          <w:rFonts w:ascii="Calibri" w:hAnsi="Calibri" w:cs="Calibri"/>
-          <w:lang w:val="en-US"/>
-        </w:rPr>
-        <w:t xml:space="preserve"> “situation” class</w:t>
+      <w:r>
+        <w:rPr>
+          <w:rFonts w:ascii="Calibri" w:hAnsi="Calibri" w:cs="Calibri"/>
+          <w:lang w:val="en-US"/>
+        </w:rPr>
+        <w:t>gUFO “situation” class</w:t>
       </w:r>
       <w:r>
         <w:rPr>
@@ -3148,7 +2984,7 @@
         </w:rPr>
         <w:t xml:space="preserve">See the </w:t>
       </w:r>
-      <w:hyperlink r:id="rId30" w:history="1">
+      <w:hyperlink r:id="rId31" w:history="1">
         <w:r>
           <w:rPr>
             <w:rStyle w:val="Collegamentoipertestuale"/>
@@ -3355,7 +3191,7 @@
         </w:rPr>
         <w:t xml:space="preserve">directly </w:t>
       </w:r>
-      <w:hyperlink r:id="rId31" w:history="1">
+      <w:hyperlink r:id="rId32" w:history="1">
         <w:r>
           <w:rPr>
             <w:rStyle w:val="Collegamentoipertestuale"/>
@@ -3451,30 +3287,35 @@
           <w:rFonts w:ascii="Calibri" w:hAnsi="Calibri" w:cs="Calibri"/>
           <w:lang w:val="en-US"/>
         </w:rPr>
-        <w:t xml:space="preserve">automatic reasoners ELK 0.5.0 and </w:t>
-      </w:r>
-      <w:proofErr w:type="spellStart"/>
-      <w:r>
-        <w:rPr>
-          <w:rFonts w:ascii="Calibri" w:hAnsi="Calibri" w:cs="Calibri"/>
-          <w:lang w:val="en-US"/>
-        </w:rPr>
-        <w:t>HermiT</w:t>
-      </w:r>
-      <w:proofErr w:type="spellEnd"/>
-      <w:r>
-        <w:rPr>
-          <w:rFonts w:ascii="Calibri" w:hAnsi="Calibri" w:cs="Calibri"/>
-          <w:lang w:val="en-US"/>
-        </w:rPr>
-        <w:t xml:space="preserve"> 1.4.3.456</w:t>
-      </w:r>
-      <w:r>
-        <w:rPr>
-          <w:rFonts w:ascii="Calibri" w:hAnsi="Calibri" w:cs="Calibri"/>
-          <w:lang w:val="en-US"/>
-        </w:rPr>
-        <w:t xml:space="preserve"> </w:t>
+        <w:t>automatic reasoners ELK 0.5.0 and HermiT 1.4.3.456</w:t>
+      </w:r>
+      <w:r>
+        <w:rPr>
+          <w:rFonts w:ascii="Calibri" w:hAnsi="Calibri" w:cs="Calibri"/>
+          <w:lang w:val="en-US"/>
+        </w:rPr>
+        <w:t xml:space="preserve"> through </w:t>
+      </w:r>
+      <w:r>
+        <w:rPr>
+          <w:rFonts w:ascii="Calibri" w:hAnsi="Calibri" w:cs="Calibri"/>
+          <w:lang w:val="en-US"/>
+        </w:rPr>
+        <w:t>Protégé</w:t>
+      </w:r>
+      <w:r>
+        <w:rPr>
+          <w:rFonts w:ascii="Calibri" w:hAnsi="Calibri" w:cs="Calibri"/>
+          <w:lang w:val="en-US"/>
+        </w:rPr>
+        <w:t xml:space="preserve"> plugging in</w:t>
+      </w:r>
+      <w:r>
+        <w:rPr>
+          <w:rFonts w:ascii="Calibri" w:hAnsi="Calibri" w:cs="Calibri"/>
+          <w:lang w:val="en-US"/>
+        </w:rPr>
+        <w:t xml:space="preserve">. No logic inconsistencies were detected. We further verify SCO-U </w:t>
       </w:r>
       <w:r>
         <w:rPr>
@@ -3483,49 +3324,7 @@
         </w:rPr>
         <w:t xml:space="preserve">through </w:t>
       </w:r>
-      <w:r>
-        <w:rPr>
-          <w:rFonts w:ascii="Calibri" w:hAnsi="Calibri" w:cs="Calibri"/>
-          <w:lang w:val="en-US"/>
-        </w:rPr>
-        <w:t>Protégé</w:t>
-      </w:r>
-      <w:r>
-        <w:rPr>
-          <w:rFonts w:ascii="Calibri" w:hAnsi="Calibri" w:cs="Calibri"/>
-          <w:lang w:val="en-US"/>
-        </w:rPr>
-        <w:t xml:space="preserve"> plug</w:t>
-      </w:r>
-      <w:r>
-        <w:rPr>
-          <w:rFonts w:ascii="Calibri" w:hAnsi="Calibri" w:cs="Calibri"/>
-          <w:lang w:val="en-US"/>
-        </w:rPr>
-        <w:t xml:space="preserve">ging </w:t>
-      </w:r>
-      <w:r>
-        <w:rPr>
-          <w:rFonts w:ascii="Calibri" w:hAnsi="Calibri" w:cs="Calibri"/>
-          <w:lang w:val="en-US"/>
-        </w:rPr>
-        <w:t>in</w:t>
-      </w:r>
-      <w:r>
-        <w:rPr>
-          <w:rFonts w:ascii="Calibri" w:hAnsi="Calibri" w:cs="Calibri"/>
-          <w:lang w:val="en-US"/>
-        </w:rPr>
-        <w:t xml:space="preserve">. No logic inconsistencies were detected. We further verify SCO-U </w:t>
-      </w:r>
-      <w:r>
-        <w:rPr>
-          <w:rFonts w:ascii="Calibri" w:hAnsi="Calibri" w:cs="Calibri"/>
-          <w:lang w:val="en-US"/>
-        </w:rPr>
-        <w:t xml:space="preserve">through </w:t>
-      </w:r>
-      <w:hyperlink r:id="rId32" w:history="1">
+      <w:hyperlink r:id="rId33" w:history="1">
         <w:r>
           <w:rPr>
             <w:rStyle w:val="Collegamentoipertestuale"/>
@@ -3576,7 +3375,7 @@
         </w:rPr>
         <w:t xml:space="preserve">U in the </w:t>
       </w:r>
-      <w:hyperlink r:id="rId33" w:history="1">
+      <w:hyperlink r:id="rId34" w:history="1">
         <w:r>
           <w:rPr>
             <w:rStyle w:val="Collegamentoipertestuale"/>
@@ -3769,7 +3568,7 @@
         </w:rPr>
         <w:t xml:space="preserve">constructed the mapping between SCO-U and SCO-B using the </w:t>
       </w:r>
-      <w:hyperlink r:id="rId34" w:history="1">
+      <w:hyperlink r:id="rId35" w:history="1">
         <w:r>
           <w:rPr>
             <w:rStyle w:val="Collegamentoipertestuale"/>
@@ -3820,7 +3619,7 @@
         </w:rPr>
         <w:t xml:space="preserve"> listed in the “</w:t>
       </w:r>
-      <w:hyperlink r:id="rId35" w:history="1">
+      <w:hyperlink r:id="rId36" w:history="1">
         <w:r>
           <w:rPr>
             <w:rStyle w:val="Collegamentoipertestuale"/>
@@ -4105,7 +3904,7 @@
         </w:rPr>
         <w:t xml:space="preserve">may include additional segments, aligning with other TLOs, such as the </w:t>
       </w:r>
-      <w:hyperlink r:id="rId36" w:history="1">
+      <w:hyperlink r:id="rId37" w:history="1">
         <w:r>
           <w:rPr>
             <w:rStyle w:val="Collegamentoipertestuale"/>
@@ -4333,7 +4132,7 @@
         </w:rPr>
         <w:t xml:space="preserve">Please contact </w:t>
       </w:r>
-      <w:hyperlink r:id="rId37" w:history="1">
+      <w:hyperlink r:id="rId38" w:history="1">
         <w:r>
           <w:rPr>
             <w:rStyle w:val="Collegamentoipertestuale"/>
@@ -4458,7 +4257,7 @@
         </w:rPr>
         <w:t xml:space="preserve"> (Vol. 15238, pp. 396–416). Springer Nature Switzerland. </w:t>
       </w:r>
-      <w:hyperlink r:id="rId38" w:history="1">
+      <w:hyperlink r:id="rId39" w:history="1">
         <w:r>
           <w:rPr>
             <w:rStyle w:val="Collegamentoipertestuale"/>
@@ -4486,21 +4285,12 @@
           <w:lang w:val="en-US"/>
         </w:rPr>
       </w:pPr>
-      <w:proofErr w:type="spellStart"/>
-      <w:r>
-        <w:rPr>
-          <w:rFonts w:ascii="Calibri" w:hAnsi="Calibri" w:cs="Calibri"/>
-          <w:color w:val="000000" w:themeColor="text1"/>
-        </w:rPr>
-        <w:t>Calhau</w:t>
-      </w:r>
-      <w:proofErr w:type="spellEnd"/>
-      <w:r>
-        <w:rPr>
-          <w:rFonts w:ascii="Calibri" w:hAnsi="Calibri" w:cs="Calibri"/>
-          <w:color w:val="000000" w:themeColor="text1"/>
-        </w:rPr>
-        <w:t xml:space="preserve">, R., Sales, T. P., Almeida, J. P. A., &amp; Guizzardi, G. (2023). </w:t>
+      <w:r>
+        <w:rPr>
+          <w:rFonts w:ascii="Calibri" w:hAnsi="Calibri" w:cs="Calibri"/>
+          <w:color w:val="000000" w:themeColor="text1"/>
+        </w:rPr>
+        <w:t xml:space="preserve">Calhau, R., Sales, T. P., Almeida, J. P. A., &amp; Guizzardi, G. (2023). </w:t>
       </w:r>
       <w:r>
         <w:rPr>
@@ -4531,10 +4321,11 @@
       <w:r>
         <w:rPr>
           <w:color w:val="000000" w:themeColor="text1"/>
+          <w:lang w:val="en-GB"/>
         </w:rPr>
         <w:t xml:space="preserve"> </w:t>
       </w:r>
-      <w:hyperlink r:id="rId39" w:history="1">
+      <w:hyperlink r:id="rId40" w:history="1">
         <w:r>
           <w:rPr>
             <w:rStyle w:val="Collegamentoipertestuale"/>
@@ -4609,7 +4400,7 @@
         </w:rPr>
         <w:t xml:space="preserve"> (Vol. 14367, pp. 3–20). Springer Nature Switzerland. </w:t>
       </w:r>
-      <w:hyperlink r:id="rId40" w:history="1">
+      <w:hyperlink r:id="rId41" w:history="1">
         <w:r>
           <w:rPr>
             <w:rStyle w:val="Collegamentoipertestuale"/>
@@ -4688,7 +4479,7 @@
         </w:rPr>
         <w:t xml:space="preserve">(1), 167–210. </w:t>
       </w:r>
-      <w:hyperlink r:id="rId41" w:history="1">
+      <w:hyperlink r:id="rId42" w:history="1">
         <w:r>
           <w:rPr>
             <w:rStyle w:val="Collegamentoipertestuale"/>
@@ -4749,7 +4540,7 @@
         </w:rPr>
         <w:t xml:space="preserve"> (Vol. 11157, pp. 121–135). Springer International Publishing. </w:t>
       </w:r>
-      <w:hyperlink r:id="rId42" w:history="1">
+      <w:hyperlink r:id="rId43" w:history="1">
         <w:r>
           <w:rPr>
             <w:rStyle w:val="Collegamentoipertestuale"/>
@@ -4811,7 +4602,7 @@
         </w:rPr>
         <w:t xml:space="preserve"> </w:t>
       </w:r>
-      <w:hyperlink r:id="rId43" w:history="1">
+      <w:hyperlink r:id="rId44" w:history="1">
         <w:r>
           <w:rPr>
             <w:rStyle w:val="Collegamentoipertestuale"/>
@@ -4880,12 +4671,13 @@
         </w:rPr>
         <w:t xml:space="preserve"> </w:t>
       </w:r>
-      <w:hyperlink r:id="rId44" w:tgtFrame="_self" w:history="1">
+      <w:hyperlink r:id="rId45" w:tgtFrame="_self" w:history="1">
         <w:r>
           <w:rPr>
             <w:rStyle w:val="Collegamentoipertestuale"/>
             <w:rFonts w:ascii="Calibri" w:hAnsi="Calibri" w:cs="Calibri"/>
             <w:color w:val="000000" w:themeColor="text1"/>
+            <w:lang w:val="en-GB"/>
           </w:rPr>
           <w:t>https://doi.org/10.31219/osf.io/z8uqr</w:t>
         </w:r>
@@ -6691,6 +6483,7 @@
   <w:style w:type="character" w:default="1" w:styleId="Carpredefinitoparagrafo">
     <w:name w:val="Default Paragraph Font"/>
     <w:uiPriority w:val="1"/>
+    <w:semiHidden/>
     <w:unhideWhenUsed/>
   </w:style>
   <w:style w:type="table" w:default="1" w:styleId="Tabellanormale">

</xml_diff>